<commit_message>
Base Version of Program v1.21
</commit_message>
<xml_diff>
--- a/invoice_template.docx
+++ b/invoice_template.docx
@@ -204,29 +204,7 @@
           <w:sz w:val="18"/>
           <w:szCs w:val="18"/>
         </w:rPr>
-        <w:t xml:space="preserve">Invoice # {{ </w:t>
-      </w:r>
-      <w:proofErr w:type="spellStart"/>
-      <w:r>
-        <w:rPr>
-          <w:rFonts w:ascii="Adobe Gothic Std B" w:eastAsia="Adobe Gothic Std B" w:hAnsi="Adobe Gothic Std B"/>
-          <w:b/>
-          <w:bCs/>
-          <w:sz w:val="18"/>
-          <w:szCs w:val="18"/>
-        </w:rPr>
-        <w:t>uid</w:t>
-      </w:r>
-      <w:proofErr w:type="spellEnd"/>
-      <w:r>
-        <w:rPr>
-          <w:rFonts w:ascii="Adobe Gothic Std B" w:eastAsia="Adobe Gothic Std B" w:hAnsi="Adobe Gothic Std B"/>
-          <w:b/>
-          <w:bCs/>
-          <w:sz w:val="18"/>
-          <w:szCs w:val="18"/>
-        </w:rPr>
-        <w:t xml:space="preserve"> }}</w:t>
+        <w:t>Invoice # {{ uid }}</w:t>
       </w:r>
     </w:p>
     <w:p>
@@ -260,25 +238,7 @@
           <w:sz w:val="18"/>
           <w:szCs w:val="18"/>
         </w:rPr>
-        <w:t xml:space="preserve">Post Code; {{ </w:t>
-      </w:r>
-      <w:proofErr w:type="spellStart"/>
-      <w:r>
-        <w:rPr>
-          <w:rFonts w:ascii="Adobe Gothic Std B" w:eastAsia="Adobe Gothic Std B" w:hAnsi="Adobe Gothic Std B" w:hint="eastAsia"/>
-          <w:sz w:val="18"/>
-          <w:szCs w:val="18"/>
-        </w:rPr>
-        <w:t>zipcode</w:t>
-      </w:r>
-      <w:proofErr w:type="spellEnd"/>
-      <w:r>
-        <w:rPr>
-          <w:rFonts w:ascii="Adobe Gothic Std B" w:eastAsia="Adobe Gothic Std B" w:hAnsi="Adobe Gothic Std B" w:hint="eastAsia"/>
-          <w:sz w:val="18"/>
-          <w:szCs w:val="18"/>
-        </w:rPr>
-        <w:t xml:space="preserve"> }}</w:t>
+        <w:t>Post Code; {{ zipcode }}</w:t>
       </w:r>
     </w:p>
     <w:p>
@@ -549,25 +509,7 @@
                 <w:sz w:val="20"/>
                 <w:szCs w:val="20"/>
               </w:rPr>
-              <w:t xml:space="preserve">{{%tr for item in </w:t>
-            </w:r>
-            <w:proofErr w:type="spellStart"/>
-            <w:r>
-              <w:rPr>
-                <w:rFonts w:ascii="Adobe Gothic Std B" w:eastAsia="Adobe Gothic Std B" w:hAnsi="Adobe Gothic Std B"/>
-                <w:sz w:val="20"/>
-                <w:szCs w:val="20"/>
-              </w:rPr>
-              <w:t>invoice_list</w:t>
-            </w:r>
-            <w:proofErr w:type="spellEnd"/>
-            <w:r>
-              <w:rPr>
-                <w:rFonts w:ascii="Adobe Gothic Std B" w:eastAsia="Adobe Gothic Std B" w:hAnsi="Adobe Gothic Std B"/>
-                <w:sz w:val="20"/>
-                <w:szCs w:val="20"/>
-              </w:rPr>
-              <w:t xml:space="preserve"> %}}</w:t>
+              <w:t>{{%tr for item in invoice_list %}}</w:t>
             </w:r>
           </w:p>
         </w:tc>
@@ -821,25 +763,7 @@
                 <w:sz w:val="20"/>
                 <w:szCs w:val="20"/>
               </w:rPr>
-              <w:t xml:space="preserve">{{%tr </w:t>
-            </w:r>
-            <w:proofErr w:type="spellStart"/>
-            <w:r>
-              <w:rPr>
-                <w:rFonts w:ascii="Adobe Gothic Std B" w:eastAsia="Adobe Gothic Std B" w:hAnsi="Adobe Gothic Std B"/>
-                <w:sz w:val="20"/>
-                <w:szCs w:val="20"/>
-              </w:rPr>
-              <w:t>endfor</w:t>
-            </w:r>
-            <w:proofErr w:type="spellEnd"/>
-            <w:r>
-              <w:rPr>
-                <w:rFonts w:ascii="Adobe Gothic Std B" w:eastAsia="Adobe Gothic Std B" w:hAnsi="Adobe Gothic Std B"/>
-                <w:sz w:val="20"/>
-                <w:szCs w:val="20"/>
-              </w:rPr>
-              <w:t xml:space="preserve"> %}}</w:t>
+              <w:t>{{%tr endfor %}}</w:t>
             </w:r>
           </w:p>
         </w:tc>
@@ -989,7 +913,6 @@
                 <w:szCs w:val="64"/>
               </w:rPr>
             </w:pPr>
-            <w:proofErr w:type="spellStart"/>
             <w:r>
               <w:rPr>
                 <w:rFonts w:ascii="Adobe Gothic Std B" w:eastAsia="Adobe Gothic Std B" w:hAnsi="Adobe Gothic Std B" w:cs="Arial"/>
@@ -1000,7 +923,6 @@
               </w:rPr>
               <w:t>Subotal</w:t>
             </w:r>
-            <w:proofErr w:type="spellEnd"/>
           </w:p>
         </w:tc>
         <w:tc>
@@ -1128,7 +1050,7 @@
                 <w:sz w:val="20"/>
                 <w:szCs w:val="64"/>
               </w:rPr>
-              <w:t>VET</w:t>
+              <w:t>Discount</w:t>
             </w:r>
           </w:p>
         </w:tc>
@@ -1159,7 +1081,7 @@
                 <w:sz w:val="18"/>
                 <w:szCs w:val="16"/>
               </w:rPr>
-              <w:t xml:space="preserve">£{{ </w:t>
+              <w:t>-</w:t>
             </w:r>
             <w:r>
               <w:rPr>
@@ -1167,11 +1089,27 @@
                 <w:sz w:val="18"/>
                 <w:szCs w:val="16"/>
               </w:rPr>
-              <w:t>vet</w:t>
+              <w:t>£</w:t>
             </w:r>
             <w:r>
               <w:rPr>
-                <w:rFonts w:ascii="Century Gothic" w:hAnsi="Century Gothic"/>
+                <w:rFonts w:ascii="Adobe Gothic Std B" w:eastAsia="Adobe Gothic Std B" w:hAnsi="Adobe Gothic Std B"/>
+                <w:sz w:val="18"/>
+                <w:szCs w:val="16"/>
+              </w:rPr>
+              <w:t xml:space="preserve">{{ </w:t>
+            </w:r>
+            <w:r>
+              <w:rPr>
+                <w:rFonts w:ascii="Adobe Gothic Std B" w:eastAsia="Adobe Gothic Std B" w:hAnsi="Adobe Gothic Std B"/>
+                <w:sz w:val="18"/>
+                <w:szCs w:val="16"/>
+              </w:rPr>
+              <w:t>dayyan</w:t>
+            </w:r>
+            <w:r>
+              <w:rPr>
+                <w:rFonts w:ascii="Adobe Gothic Std B" w:eastAsia="Adobe Gothic Std B" w:hAnsi="Adobe Gothic Std B"/>
                 <w:sz w:val="18"/>
                 <w:szCs w:val="16"/>
               </w:rPr>
@@ -1265,7 +1203,7 @@
                 <w:sz w:val="20"/>
                 <w:szCs w:val="64"/>
               </w:rPr>
-              <w:t>Total</w:t>
+              <w:t>VET</w:t>
             </w:r>
           </w:p>
         </w:tc>
@@ -1298,16 +1236,14 @@
               </w:rPr>
               <w:t xml:space="preserve">£{{ </w:t>
             </w:r>
-            <w:proofErr w:type="spellStart"/>
             <w:r>
               <w:rPr>
                 <w:rFonts w:ascii="Century Gothic" w:hAnsi="Century Gothic"/>
                 <w:sz w:val="18"/>
                 <w:szCs w:val="16"/>
               </w:rPr>
-              <w:t>totalwtax</w:t>
+              <w:t>vet</w:t>
             </w:r>
-            <w:proofErr w:type="spellEnd"/>
             <w:r>
               <w:rPr>
                 <w:rFonts w:ascii="Century Gothic" w:hAnsi="Century Gothic"/>
@@ -1315,6 +1251,127 @@
                 <w:szCs w:val="16"/>
               </w:rPr>
               <w:t xml:space="preserve"> }}</w:t>
+            </w:r>
+          </w:p>
+        </w:tc>
+      </w:tr>
+      <w:tr>
+        <w:trPr>
+          <w:trHeight w:val="288"/>
+        </w:trPr>
+        <w:tc>
+          <w:tcPr>
+            <w:tcW w:w="1700" w:type="dxa"/>
+            <w:tcBorders>
+              <w:left w:val="nil"/>
+              <w:right w:val="nil"/>
+            </w:tcBorders>
+          </w:tcPr>
+          <w:p>
+            <w:pPr>
+              <w:rPr>
+                <w:rFonts w:ascii="Adobe Gothic Std B" w:eastAsia="Adobe Gothic Std B" w:hAnsi="Adobe Gothic Std B"/>
+                <w:sz w:val="20"/>
+                <w:szCs w:val="20"/>
+              </w:rPr>
+            </w:pPr>
+          </w:p>
+        </w:tc>
+        <w:tc>
+          <w:tcPr>
+            <w:tcW w:w="1350" w:type="dxa"/>
+            <w:tcBorders>
+              <w:left w:val="nil"/>
+              <w:right w:val="nil"/>
+            </w:tcBorders>
+          </w:tcPr>
+          <w:p>
+            <w:pPr>
+              <w:rPr>
+                <w:rFonts w:ascii="Adobe Gothic Std B" w:eastAsia="Adobe Gothic Std B" w:hAnsi="Adobe Gothic Std B"/>
+                <w:sz w:val="20"/>
+                <w:szCs w:val="20"/>
+              </w:rPr>
+            </w:pPr>
+          </w:p>
+        </w:tc>
+        <w:tc>
+          <w:tcPr>
+            <w:tcW w:w="3666" w:type="dxa"/>
+            <w:tcBorders>
+              <w:left w:val="nil"/>
+              <w:right w:val="nil"/>
+            </w:tcBorders>
+          </w:tcPr>
+          <w:p>
+            <w:pPr>
+              <w:rPr>
+                <w:rFonts w:ascii="Adobe Gothic Std B" w:eastAsia="Adobe Gothic Std B" w:hAnsi="Adobe Gothic Std B"/>
+                <w:sz w:val="20"/>
+                <w:szCs w:val="20"/>
+              </w:rPr>
+            </w:pPr>
+          </w:p>
+        </w:tc>
+        <w:tc>
+          <w:tcPr>
+            <w:tcW w:w="1554" w:type="dxa"/>
+            <w:tcBorders>
+              <w:left w:val="nil"/>
+            </w:tcBorders>
+          </w:tcPr>
+          <w:p>
+            <w:pPr>
+              <w:keepNext/>
+              <w:outlineLvl w:val="0"/>
+              <w:rPr>
+                <w:rFonts w:ascii="Adobe Gothic Std B" w:eastAsia="Adobe Gothic Std B" w:hAnsi="Adobe Gothic Std B" w:cs="Arial"/>
+                <w:bCs/>
+                <w:kern w:val="44"/>
+                <w:sz w:val="20"/>
+                <w:szCs w:val="64"/>
+              </w:rPr>
+            </w:pPr>
+            <w:r>
+              <w:rPr>
+                <w:rFonts w:ascii="Adobe Gothic Std B" w:eastAsia="Adobe Gothic Std B" w:hAnsi="Adobe Gothic Std B" w:cs="Arial"/>
+                <w:bCs/>
+                <w:kern w:val="44"/>
+                <w:sz w:val="20"/>
+                <w:szCs w:val="64"/>
+              </w:rPr>
+              <w:t>Total</w:t>
+            </w:r>
+          </w:p>
+        </w:tc>
+        <w:tc>
+          <w:tcPr>
+            <w:tcW w:w="1806" w:type="dxa"/>
+            <w:tcBorders>
+              <w:bottom w:val="nil"/>
+            </w:tcBorders>
+            <w:tcMar>
+              <w:left w:w="216" w:type="dxa"/>
+              <w:right w:w="216" w:type="dxa"/>
+            </w:tcMar>
+          </w:tcPr>
+          <w:p>
+            <w:pPr>
+              <w:spacing w:line="264" w:lineRule="auto"/>
+              <w:jc w:val="right"/>
+              <w:rPr>
+                <w:rFonts w:ascii="Century Gothic" w:hAnsi="Century Gothic"/>
+                <w:sz w:val="18"/>
+                <w:szCs w:val="16"/>
+              </w:rPr>
+            </w:pPr>
+            <w:r>
+              <w:rPr>
+                <w:rFonts w:ascii="Century Gothic" w:hAnsi="Century Gothic"/>
+                <w:sz w:val="18"/>
+                <w:szCs w:val="16"/>
+              </w:rPr>
+              <w:t>£{{ totalwtax }}</w:t>
             </w:r>
           </w:p>
         </w:tc>
@@ -1450,25 +1507,7 @@
                 <w:sz w:val="18"/>
                 <w:szCs w:val="16"/>
               </w:rPr>
-              <w:t xml:space="preserve">{{ </w:t>
-            </w:r>
-            <w:proofErr w:type="spellStart"/>
-            <w:r>
-              <w:rPr>
-                <w:rFonts w:ascii="Century Gothic" w:hAnsi="Century Gothic"/>
-                <w:sz w:val="18"/>
-                <w:szCs w:val="16"/>
-              </w:rPr>
-              <w:t>paymeth</w:t>
-            </w:r>
-            <w:proofErr w:type="spellEnd"/>
-            <w:r>
-              <w:rPr>
-                <w:rFonts w:ascii="Century Gothic" w:hAnsi="Century Gothic"/>
-                <w:sz w:val="18"/>
-                <w:szCs w:val="16"/>
-              </w:rPr>
-              <w:t xml:space="preserve"> }}</w:t>
+              <w:t>{{ paymeth }}</w:t>
             </w:r>
           </w:p>
         </w:tc>
@@ -4334,6 +4373,9 @@
   </w:compat>
   <w:rsids>
     <w:rsidRoot w:val="00F803ED"/>
+    <w:rsid w:val="001A278C"/>
+    <w:rsid w:val="00343E19"/>
+    <w:rsid w:val="003F7ECB"/>
     <w:rsid w:val="00980F0E"/>
     <w:rsid w:val="00F803ED"/>
   </w:rsids>

</xml_diff>